<commit_message>
Updated Getting Started Document
</commit_message>
<xml_diff>
--- a/HelpDocuments/Getting Started.docx
+++ b/HelpDocuments/Getting Started.docx
@@ -24,8 +24,6 @@
         </w:rPr>
         <w:t>ting</w:t>
       </w:r>
-      <w:bookmarkStart w:id="0" w:name="_GoBack"/>
-      <w:bookmarkEnd w:id="0"/>
       <w:r>
         <w:rPr>
           <w:color w:val="44546A" w:themeColor="text2"/>
@@ -275,7 +273,16 @@
         <w:jc w:val="both"/>
       </w:pPr>
       <w:r>
-        <w:t xml:space="preserve">SampleData1 contains 8 columns of 50,000 1Hz data. The data being; </w:t>
+        <w:t xml:space="preserve">SampleData1 contains </w:t>
+      </w:r>
+      <w:r>
+        <w:t>10</w:t>
+      </w:r>
+      <w:r>
+        <w:t xml:space="preserve"> columns of 50,000 1Hz data. The data being; </w:t>
+      </w:r>
+      <w:r>
+        <w:t xml:space="preserve">Time (sec), </w:t>
       </w:r>
       <w:r>
         <w:t>Block Height(feet),Flow Out(%),</w:t>
@@ -318,7 +325,13 @@
         <w:t>Strokes Per Minute #2,</w:t>
       </w:r>
       <w:r>
-        <w:t xml:space="preserve"> Standpipe Pressure (psi) and </w:t>
+        <w:t xml:space="preserve"> Standpipe Pressure (psi)</w:t>
+      </w:r>
+      <w:r>
+        <w:t xml:space="preserve">, </w:t>
+      </w:r>
+      <w:r>
+        <w:t xml:space="preserve"> </w:t>
       </w:r>
       <w:r>
         <w:t>Top Drive Torque (</w:t>
@@ -330,6 +343,9 @@
       <w:proofErr w:type="spellEnd"/>
       <w:r>
         <w:t>)</w:t>
+      </w:r>
+      <w:r>
+        <w:t xml:space="preserve"> and Data Instance</w:t>
       </w:r>
       <w:r>
         <w:t>.</w:t>
@@ -345,7 +361,12 @@
         <w:jc w:val="both"/>
       </w:pPr>
       <w:r>
-        <w:t xml:space="preserve">RigStatesForSampleData1 contains the rig states corresponding to these 50,000 data points. The following </w:t>
+        <w:t xml:space="preserve">RigStatesForSampleData1 contains the rig states corresponding to these 50,000 data points. </w:t>
+      </w:r>
+      <w:bookmarkStart w:id="0" w:name="_GoBack"/>
+      <w:bookmarkEnd w:id="0"/>
+      <w:r>
+        <w:t xml:space="preserve">The following </w:t>
       </w:r>
       <w:r>
         <w:t>WITS0 Activity Code</w:t>

</xml_diff>

<commit_message>
Added Inclination and Azimuth to SampleData file
</commit_message>
<xml_diff>
--- a/HelpDocuments/Getting Started.docx
+++ b/HelpDocuments/Getting Started.docx
@@ -276,8 +276,13 @@
         <w:t xml:space="preserve">SampleData1 contains </w:t>
       </w:r>
       <w:r>
-        <w:t>10</w:t>
-      </w:r>
+        <w:t>1</w:t>
+      </w:r>
+      <w:r>
+        <w:t>2</w:t>
+      </w:r>
+      <w:bookmarkStart w:id="0" w:name="_GoBack"/>
+      <w:bookmarkEnd w:id="0"/>
       <w:r>
         <w:t xml:space="preserve"> columns of 50,000 1Hz data. The data being; </w:t>
       </w:r>
@@ -345,7 +350,13 @@
         <w:t>)</w:t>
       </w:r>
       <w:r>
-        <w:t xml:space="preserve"> and Data Instance</w:t>
+        <w:t xml:space="preserve">, Inclination (degrees), Azimuth (degrees) and </w:t>
+      </w:r>
+      <w:r>
+        <w:t>Data Instance</w:t>
+      </w:r>
+      <w:r>
+        <w:t xml:space="preserve">, </w:t>
       </w:r>
       <w:r>
         <w:t>.</w:t>
@@ -361,12 +372,7 @@
         <w:jc w:val="both"/>
       </w:pPr>
       <w:r>
-        <w:t xml:space="preserve">RigStatesForSampleData1 contains the rig states corresponding to these 50,000 data points. </w:t>
-      </w:r>
-      <w:bookmarkStart w:id="0" w:name="_GoBack"/>
-      <w:bookmarkEnd w:id="0"/>
-      <w:r>
-        <w:t xml:space="preserve">The following </w:t>
+        <w:t xml:space="preserve">RigStatesForSampleData1 contains the rig states corresponding to these 50,000 data points. The following </w:t>
       </w:r>
       <w:r>
         <w:t>WITS0 Activity Code</w:t>

</xml_diff>